<commit_message>
fixed red color eord doc
</commit_message>
<xml_diff>
--- a/model seir.docx
+++ b/model seir.docx
@@ -1,6 +1,6 @@
 
 <file path=word/document.xml><?xml version="1.0" encoding="utf-8"?>
-<w:document xmlns:wpc="http://schemas.microsoft.com/office/word/2010/wordprocessingCanvas" xmlns:cx="http://schemas.microsoft.com/office/drawing/2014/chartex" xmlns:cx1="http://schemas.microsoft.com/office/drawing/2015/9/8/chartex" xmlns:mc="http://schemas.openxmlformats.org/markup-compatibility/2006" xmlns:o="urn:schemas-microsoft-com:office:office" xmlns:r="http://schemas.openxmlformats.org/officeDocument/2006/relationships" xmlns:m="http://schemas.openxmlformats.org/officeDocument/2006/math" xmlns:v="urn:schemas-microsoft-com:vml" xmlns:wp14="http://schemas.microsoft.com/office/word/2010/wordprocessingDrawing" xmlns:wp="http://schemas.openxmlformats.org/drawingml/2006/wordprocessingDrawing" xmlns:w10="urn:schemas-microsoft-com:office:word" xmlns:w="http://schemas.openxmlformats.org/wordprocessingml/2006/main" xmlns:w14="http://schemas.microsoft.com/office/word/2010/wordml" xmlns:w15="http://schemas.microsoft.com/office/word/2012/wordml" xmlns:w16se="http://schemas.microsoft.com/office/word/2015/wordml/symex" xmlns:wpg="http://schemas.microsoft.com/office/word/2010/wordprocessingGroup" xmlns:wpi="http://schemas.microsoft.com/office/word/2010/wordprocessingInk" xmlns:wne="http://schemas.microsoft.com/office/word/2006/wordml" xmlns:wps="http://schemas.microsoft.com/office/word/2010/wordprocessingShape" mc:Ignorable="w14 w15 w16se wp14">
+<w:document xmlns:wpc="http://schemas.microsoft.com/office/word/2010/wordprocessingCanvas" xmlns:cx="http://schemas.microsoft.com/office/drawing/2014/chartex" xmlns:cx1="http://schemas.microsoft.com/office/drawing/2015/9/8/chartex" xmlns:cx2="http://schemas.microsoft.com/office/drawing/2015/10/21/chartex" xmlns:cx3="http://schemas.microsoft.com/office/drawing/2016/5/9/chartex" xmlns:cx4="http://schemas.microsoft.com/office/drawing/2016/5/10/chartex" xmlns:cx5="http://schemas.microsoft.com/office/drawing/2016/5/11/chartex" xmlns:cx6="http://schemas.microsoft.com/office/drawing/2016/5/12/chartex" xmlns:cx7="http://schemas.microsoft.com/office/drawing/2016/5/13/chartex" xmlns:cx8="http://schemas.microsoft.com/office/drawing/2016/5/14/chartex" xmlns:mc="http://schemas.openxmlformats.org/markup-compatibility/2006" xmlns:aink="http://schemas.microsoft.com/office/drawing/2016/ink" xmlns:am3d="http://schemas.microsoft.com/office/drawing/2017/model3d" xmlns:o="urn:schemas-microsoft-com:office:office" xmlns:r="http://schemas.openxmlformats.org/officeDocument/2006/relationships" xmlns:m="http://schemas.openxmlformats.org/officeDocument/2006/math" xmlns:v="urn:schemas-microsoft-com:vml" xmlns:wp14="http://schemas.microsoft.com/office/word/2010/wordprocessingDrawing" xmlns:wp="http://schemas.openxmlformats.org/drawingml/2006/wordprocessingDrawing" xmlns:w10="urn:schemas-microsoft-com:office:word" xmlns:w="http://schemas.openxmlformats.org/wordprocessingml/2006/main" xmlns:w14="http://schemas.microsoft.com/office/word/2010/wordml" xmlns:w15="http://schemas.microsoft.com/office/word/2012/wordml" xmlns:w16cex="http://schemas.microsoft.com/office/word/2018/wordml/cex" xmlns:w16cid="http://schemas.microsoft.com/office/word/2016/wordml/cid" xmlns:w16="http://schemas.microsoft.com/office/word/2018/wordml" xmlns:w16se="http://schemas.microsoft.com/office/word/2015/wordml/symex" xmlns:wpg="http://schemas.microsoft.com/office/word/2010/wordprocessingGroup" xmlns:wpi="http://schemas.microsoft.com/office/word/2010/wordprocessingInk" xmlns:wne="http://schemas.microsoft.com/office/word/2006/wordml" xmlns:wps="http://schemas.microsoft.com/office/word/2010/wordprocessingShape" mc:Ignorable="w14 w15 w16se w16cid w16 w16cex wp14">
   <w:body>
     <w:p>
       <w:r>
@@ -29,20 +29,7 @@
             <w:rPr>
               <w:rFonts w:ascii="Cambria Math" w:hAnsi="Cambria Math"/>
             </w:rPr>
-            <m:t>j</m:t>
-          </m:r>
-          <m:r>
-            <w:rPr>
-              <w:rFonts w:ascii="Cambria Math" w:hAnsi="Cambria Math"/>
-              <w:color w:val="FF0000"/>
-            </w:rPr>
-            <m:t>,e</m:t>
-          </m:r>
-          <m:r>
-            <w:rPr>
-              <w:rFonts w:ascii="Cambria Math" w:hAnsi="Cambria Math"/>
-            </w:rPr>
-            <m:t>-Age group∈{0-4,5-9,10-19,20-29,30-39,40-49,50-59,60-69,70+}</m:t>
+            <m:t>j,e-Age group∈{0-4,5-9,10-19,20-29,30-39,40-49,50-59,60-69,70+}</m:t>
           </m:r>
         </m:oMath>
       </m:oMathPara>
@@ -102,25 +89,10 @@
             <w:rPr>
               <w:rFonts w:ascii="Cambria Math" w:eastAsiaTheme="minorEastAsia" w:hAnsi="Cambria Math"/>
             </w:rPr>
-            <m:t>k</m:t>
-          </m:r>
-          <m:r>
-            <w:rPr>
-              <w:rFonts w:ascii="Cambria Math" w:eastAsiaTheme="minorEastAsia" w:hAnsi="Cambria Math"/>
-              <w:color w:val="FF0000"/>
-            </w:rPr>
-            <m:t>,n</m:t>
-          </m:r>
-          <m:r>
-            <w:rPr>
-              <w:rFonts w:ascii="Cambria Math" w:eastAsiaTheme="minorEastAsia" w:hAnsi="Cambria Math"/>
-            </w:rPr>
-            <m:t>-Areas∈{1,2,…,20}</m:t>
+            <m:t>k,n-Areas∈{1,2,…,20}</m:t>
           </m:r>
         </m:oMath>
       </m:oMathPara>
-      <w:bookmarkStart w:id="0" w:name="_GoBack"/>
-      <w:bookmarkEnd w:id="0"/>
     </w:p>
     <w:p>
       <w:r>
@@ -1702,7 +1674,7 @@
               </wp:anchor>
             </w:drawing>
           </mc:Choice>
-          <mc:Fallback xmlns:w16="http://schemas.microsoft.com/office/word/2018/wordml" xmlns:w16cid="http://schemas.microsoft.com/office/word/2016/wordml/cid" xmlns:w16cex="http://schemas.microsoft.com/office/word/2018/wordml/cex" xmlns:am3d="http://schemas.microsoft.com/office/drawing/2017/model3d" xmlns:aink="http://schemas.microsoft.com/office/drawing/2016/ink" xmlns:cx8="http://schemas.microsoft.com/office/drawing/2016/5/14/chartex" xmlns:cx7="http://schemas.microsoft.com/office/drawing/2016/5/13/chartex" xmlns:cx6="http://schemas.microsoft.com/office/drawing/2016/5/12/chartex" xmlns:cx5="http://schemas.microsoft.com/office/drawing/2016/5/11/chartex" xmlns:cx4="http://schemas.microsoft.com/office/drawing/2016/5/10/chartex" xmlns:cx3="http://schemas.microsoft.com/office/drawing/2016/5/9/chartex" xmlns:cx2="http://schemas.microsoft.com/office/drawing/2015/10/21/chartex">
+          <mc:Fallback>
             <w:pict>
               <v:group w14:anchorId="242972B4" id="Group 1" o:spid="_x0000_s1026" style="position:absolute;margin-left:547.25pt;margin-top:.4pt;width:598.45pt;height:262.1pt;z-index:251659264;mso-position-horizontal:right;mso-position-horizontal-relative:page;mso-width-relative:margin;mso-height-relative:margin" coordsize="101369,40890" o:gfxdata="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">
                 <v:group id="Group 23" o:spid="_x0000_s1027" style="position:absolute;top:2355;width:101077;height:38535" coordorigin=",2355" coordsize="101077,38534" o:gfxdata="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">
@@ -2772,21 +2744,7 @@
           <w:b/>
           <w:bCs/>
         </w:rPr>
-        <w:t>Model Equation</w:t>
-      </w:r>
-      <w:r>
-        <w:rPr>
-          <w:b/>
-          <w:bCs/>
-        </w:rPr>
-        <w:t>s</w:t>
-      </w:r>
-      <w:r>
-        <w:rPr>
-          <w:b/>
-          <w:bCs/>
-        </w:rPr>
-        <w:t>:</w:t>
+        <w:t>Model Equations:</w:t>
       </w:r>
     </w:p>
     <w:p>
@@ -2794,7 +2752,6 @@
         <m:r>
           <w:rPr>
             <w:rFonts w:ascii="Cambria Math" w:hAnsi="Cambria Math"/>
-            <w:color w:val="FF0000"/>
           </w:rPr>
           <m:t>∆</m:t>
         </m:r>
@@ -2819,7 +2776,6 @@
             <m:r>
               <w:rPr>
                 <w:rFonts w:ascii="Cambria Math" w:hAnsi="Cambria Math"/>
-                <w:color w:val="000000" w:themeColor="dark1"/>
                 <w:kern w:val="24"/>
                 <w:sz w:val="28"/>
                 <w:szCs w:val="28"/>
@@ -2899,7 +2855,6 @@
             <m:r>
               <w:rPr>
                 <w:rFonts w:ascii="Cambria Math" w:hAnsi="Cambria Math"/>
-                <w:color w:val="000000" w:themeColor="dark1"/>
                 <w:kern w:val="24"/>
                 <w:sz w:val="28"/>
                 <w:szCs w:val="28"/>
@@ -2934,22 +2889,14 @@
             <m:r>
               <w:rPr>
                 <w:rFonts w:ascii="Cambria Math" w:hAnsi="Cambria Math"/>
-                <w:color w:val="FF0000"/>
-              </w:rPr>
-              <m:t>∆</m:t>
-            </m:r>
-            <m:r>
-              <w:rPr>
-                <w:rFonts w:ascii="Cambria Math" w:hAnsi="Cambria Math"/>
-              </w:rPr>
-              <m:t>E</m:t>
+              </w:rPr>
+              <m:t>∆E</m:t>
             </m:r>
           </m:e>
           <m:sub>
             <m:r>
               <w:rPr>
                 <w:rFonts w:ascii="Cambria Math" w:hAnsi="Cambria Math"/>
-                <w:color w:val="000000" w:themeColor="dark1"/>
                 <w:kern w:val="24"/>
                 <w:sz w:val="28"/>
                 <w:szCs w:val="28"/>
@@ -3029,7 +2976,6 @@
             <m:r>
               <w:rPr>
                 <w:rFonts w:ascii="Cambria Math" w:hAnsi="Cambria Math"/>
-                <w:color w:val="000000" w:themeColor="dark1"/>
                 <w:kern w:val="24"/>
                 <w:sz w:val="28"/>
                 <w:szCs w:val="28"/>
@@ -3083,7 +3029,6 @@
             <m:r>
               <w:rPr>
                 <w:rFonts w:ascii="Cambria Math" w:hAnsi="Cambria Math"/>
-                <w:color w:val="000000" w:themeColor="dark1"/>
                 <w:kern w:val="24"/>
                 <w:sz w:val="28"/>
                 <w:szCs w:val="28"/>
@@ -3114,14 +3059,7 @@
           <w:rPr>
             <w:rFonts w:ascii="Cambria Math" w:hAnsi="Cambria Math"/>
           </w:rPr>
-          <m:t>+</m:t>
-        </m:r>
-        <m:r>
-          <w:rPr>
-            <w:rFonts w:ascii="Cambria Math" w:hAnsi="Cambria Math"/>
-            <w:color w:val="FF0000"/>
-          </w:rPr>
-          <m:t>ϵ</m:t>
+          <m:t>+ϵ</m:t>
         </m:r>
         <m:d>
           <m:dPr>
@@ -3129,7 +3067,6 @@
               <w:rPr>
                 <w:rFonts w:ascii="Cambria Math" w:hAnsi="Cambria Math"/>
                 <w:i/>
-                <w:color w:val="FF0000"/>
               </w:rPr>
             </m:ctrlPr>
           </m:dPr>
@@ -3137,7 +3074,6 @@
             <m:r>
               <w:rPr>
                 <w:rFonts w:ascii="Cambria Math" w:hAnsi="Cambria Math"/>
-                <w:color w:val="FF0000"/>
               </w:rPr>
               <m:t>t</m:t>
             </m:r>
@@ -3163,7 +3099,6 @@
             <m:r>
               <w:rPr>
                 <w:rFonts w:ascii="Cambria Math" w:hAnsi="Cambria Math"/>
-                <w:color w:val="FF0000"/>
               </w:rPr>
               <m:t>∆</m:t>
             </m:r>
@@ -3198,7 +3133,6 @@
             <m:r>
               <w:rPr>
                 <w:rFonts w:ascii="Cambria Math" w:hAnsi="Cambria Math"/>
-                <w:color w:val="000000" w:themeColor="dark1"/>
                 <w:kern w:val="24"/>
                 <w:sz w:val="28"/>
                 <w:szCs w:val="28"/>
@@ -3252,7 +3186,6 @@
             <m:r>
               <w:rPr>
                 <w:rFonts w:ascii="Cambria Math" w:hAnsi="Cambria Math"/>
-                <w:color w:val="000000" w:themeColor="dark1"/>
                 <w:kern w:val="24"/>
                 <w:sz w:val="28"/>
                 <w:szCs w:val="28"/>
@@ -3326,7 +3259,6 @@
             <m:r>
               <w:rPr>
                 <w:rFonts w:ascii="Cambria Math" w:hAnsi="Cambria Math"/>
-                <w:color w:val="000000" w:themeColor="dark1"/>
                 <w:kern w:val="24"/>
                 <w:sz w:val="28"/>
                 <w:szCs w:val="28"/>
@@ -3373,7 +3305,6 @@
             <m:r>
               <w:rPr>
                 <w:rFonts w:ascii="Cambria Math" w:hAnsi="Cambria Math"/>
-                <w:color w:val="FF0000"/>
               </w:rPr>
               <m:t>∆</m:t>
             </m:r>
@@ -3408,7 +3339,6 @@
             <m:r>
               <w:rPr>
                 <w:rFonts w:ascii="Cambria Math" w:hAnsi="Cambria Math"/>
-                <w:color w:val="000000" w:themeColor="dark1"/>
                 <w:kern w:val="24"/>
                 <w:sz w:val="28"/>
                 <w:szCs w:val="28"/>
@@ -3514,7 +3444,6 @@
             <m:r>
               <w:rPr>
                 <w:rFonts w:ascii="Cambria Math" w:hAnsi="Cambria Math"/>
-                <w:color w:val="000000" w:themeColor="dark1"/>
                 <w:kern w:val="24"/>
                 <w:sz w:val="28"/>
                 <w:szCs w:val="28"/>
@@ -3614,7 +3543,6 @@
             <m:r>
               <w:rPr>
                 <w:rFonts w:ascii="Cambria Math" w:hAnsi="Cambria Math"/>
-                <w:color w:val="000000" w:themeColor="dark1"/>
                 <w:kern w:val="24"/>
                 <w:sz w:val="28"/>
                 <w:szCs w:val="28"/>
@@ -3671,15 +3599,8 @@
                 <m:r>
                   <w:rPr>
                     <w:rFonts w:ascii="Cambria Math" w:hAnsi="Cambria Math"/>
-                    <w:color w:val="FF0000"/>
                   </w:rPr>
-                  <m:t>∆</m:t>
-                </m:r>
-                <m:r>
-                  <w:rPr>
-                    <w:rFonts w:ascii="Cambria Math" w:hAnsi="Cambria Math"/>
-                  </w:rPr>
-                  <m:t>I</m:t>
+                  <m:t>∆I</m:t>
                 </m:r>
               </m:e>
               <m:sub>
@@ -3696,7 +3617,6 @@
             <m:r>
               <w:rPr>
                 <w:rFonts w:ascii="Cambria Math" w:hAnsi="Cambria Math"/>
-                <w:color w:val="000000" w:themeColor="dark1"/>
                 <w:kern w:val="24"/>
                 <w:sz w:val="28"/>
                 <w:szCs w:val="28"/>
@@ -3802,7 +3722,6 @@
             <m:r>
               <w:rPr>
                 <w:rFonts w:ascii="Cambria Math" w:hAnsi="Cambria Math"/>
-                <w:color w:val="000000" w:themeColor="dark1"/>
                 <w:kern w:val="24"/>
                 <w:sz w:val="28"/>
                 <w:szCs w:val="28"/>
@@ -3902,7 +3821,6 @@
             <m:r>
               <w:rPr>
                 <w:rFonts w:ascii="Cambria Math" w:hAnsi="Cambria Math"/>
-                <w:color w:val="000000" w:themeColor="dark1"/>
                 <w:kern w:val="24"/>
                 <w:sz w:val="28"/>
                 <w:szCs w:val="28"/>
@@ -3959,22 +3877,14 @@
               <m:r>
                 <w:rPr>
                   <w:rFonts w:ascii="Cambria Math" w:hAnsi="Cambria Math"/>
-                  <w:color w:val="FF0000"/>
-                </w:rPr>
-                <m:t>∆</m:t>
-              </m:r>
-              <m:r>
-                <w:rPr>
-                  <w:rFonts w:ascii="Cambria Math" w:hAnsi="Cambria Math"/>
-                </w:rPr>
-                <m:t>R</m:t>
+                </w:rPr>
+                <m:t>∆R</m:t>
               </m:r>
             </m:e>
             <m:sub>
               <m:r>
                 <w:rPr>
                   <w:rFonts w:ascii="Cambria Math" w:hAnsi="Cambria Math"/>
-                  <w:color w:val="000000" w:themeColor="dark1"/>
                   <w:kern w:val="24"/>
                   <w:sz w:val="28"/>
                   <w:szCs w:val="28"/>
@@ -4090,7 +4000,6 @@
                   <m:r>
                     <w:rPr>
                       <w:rFonts w:ascii="Cambria Math" w:hAnsi="Cambria Math"/>
-                      <w:color w:val="000000" w:themeColor="dark1"/>
                       <w:kern w:val="24"/>
                       <w:sz w:val="28"/>
                       <w:szCs w:val="28"/>
@@ -4164,7 +4073,6 @@
                   <m:r>
                     <w:rPr>
                       <w:rFonts w:ascii="Cambria Math" w:hAnsi="Cambria Math"/>
-                      <w:color w:val="000000" w:themeColor="dark1"/>
                       <w:kern w:val="24"/>
                       <w:sz w:val="28"/>
                       <w:szCs w:val="28"/>
@@ -4220,7 +4128,6 @@
               <m:r>
                 <w:rPr>
                   <w:rFonts w:ascii="Cambria Math" w:hAnsi="Cambria Math"/>
-                  <w:color w:val="FF0000"/>
                 </w:rPr>
                 <m:t>∆</m:t>
               </m:r>
@@ -4241,7 +4148,6 @@
               <m:r>
                 <w:rPr>
                   <w:rFonts w:ascii="Cambria Math" w:hAnsi="Cambria Math"/>
-                  <w:color w:val="000000" w:themeColor="dark1"/>
                   <w:kern w:val="24"/>
                   <w:sz w:val="28"/>
                   <w:szCs w:val="28"/>
@@ -4341,7 +4247,6 @@
               <m:r>
                 <w:rPr>
                   <w:rFonts w:ascii="Cambria Math" w:hAnsi="Cambria Math"/>
-                  <w:color w:val="000000" w:themeColor="dark1"/>
                   <w:kern w:val="24"/>
                   <w:sz w:val="28"/>
                   <w:szCs w:val="28"/>
@@ -4401,7 +4306,6 @@
               <m:r>
                 <w:rPr>
                   <w:rFonts w:ascii="Cambria Math" w:hAnsi="Cambria Math"/>
-                  <w:color w:val="000000" w:themeColor="dark1"/>
                   <w:kern w:val="24"/>
                   <w:sz w:val="28"/>
                   <w:szCs w:val="28"/>
@@ -4614,22 +4518,7 @@
               <w:rFonts w:ascii="Cambria Math" w:eastAsiaTheme="minorEastAsia" w:hAnsi="Cambria Math"/>
               <w:shd w:val="clear" w:color="auto" w:fill="FFFFFF"/>
             </w:rPr>
-            <m:t>α-</m:t>
-          </m:r>
-          <m:r>
-            <w:rPr>
-              <w:rFonts w:ascii="Cambria Math" w:eastAsiaTheme="minorEastAsia" w:hAnsi="Cambria Math"/>
-              <w:color w:val="FF0000"/>
-              <w:shd w:val="clear" w:color="auto" w:fill="FFFFFF"/>
-            </w:rPr>
-            <m:t>higher rate of infection</m:t>
-          </m:r>
-          <m:r>
-            <w:rPr>
-              <w:rFonts w:ascii="Cambria Math" w:eastAsiaTheme="minorEastAsia" w:hAnsi="Cambria Math"/>
-              <w:shd w:val="clear" w:color="auto" w:fill="FFFFFF"/>
-            </w:rPr>
-            <m:t xml:space="preserve"> for early infected individuals</m:t>
+            <m:t>α-higher rate of infection for early infected individuals</m:t>
           </m:r>
         </m:oMath>
       </m:oMathPara>
@@ -4780,7 +4669,6 @@
                   <w:rFonts w:ascii="Cambria Math" w:hAnsi="Cambria Math"/>
                   <w:i/>
                   <w:iCs/>
-                  <w:color w:val="FF0000"/>
                   <w:shd w:val="clear" w:color="auto" w:fill="FFFFFF"/>
                 </w:rPr>
               </m:ctrlPr>
@@ -4793,7 +4681,6 @@
                       <w:rFonts w:ascii="Cambria Math" w:hAnsi="Cambria Math"/>
                       <w:i/>
                       <w:iCs/>
-                      <w:color w:val="FF0000"/>
                       <w:shd w:val="clear" w:color="auto" w:fill="FFFFFF"/>
                     </w:rPr>
                   </m:ctrlPr>
@@ -4802,7 +4689,6 @@
                   <m:r>
                     <w:rPr>
                       <w:rFonts w:ascii="Cambria Math" w:hAnsi="Cambria Math"/>
-                      <w:color w:val="FF0000"/>
                       <w:shd w:val="clear" w:color="auto" w:fill="FFFFFF"/>
                     </w:rPr>
                     <m:t>S</m:t>
@@ -4812,7 +4698,6 @@
                   <m:r>
                     <w:rPr>
                       <w:rFonts w:ascii="Cambria Math" w:hAnsi="Cambria Math"/>
-                      <w:color w:val="FF0000"/>
                       <w:shd w:val="clear" w:color="auto" w:fill="FFFFFF"/>
                     </w:rPr>
                     <m:t>k</m:t>
@@ -4826,7 +4711,6 @@
                       <w:rFonts w:ascii="Cambria Math" w:hAnsi="Cambria Math"/>
                       <w:i/>
                       <w:iCs/>
-                      <w:color w:val="FF0000"/>
                       <w:shd w:val="clear" w:color="auto" w:fill="FFFFFF"/>
                     </w:rPr>
                   </m:ctrlPr>
@@ -4835,7 +4719,6 @@
                   <m:r>
                     <w:rPr>
                       <w:rFonts w:ascii="Cambria Math" w:hAnsi="Cambria Math"/>
-                      <w:color w:val="FF0000"/>
                       <w:shd w:val="clear" w:color="auto" w:fill="FFFFFF"/>
                     </w:rPr>
                     <m:t>t-1</m:t>
@@ -4851,7 +4734,6 @@
                       <w:rFonts w:ascii="Cambria Math" w:hAnsi="Cambria Math"/>
                       <w:i/>
                       <w:iCs/>
-                      <w:color w:val="FF0000"/>
                       <w:shd w:val="clear" w:color="auto" w:fill="FFFFFF"/>
                     </w:rPr>
                   </m:ctrlPr>
@@ -4864,7 +4746,6 @@
                           <w:rFonts w:ascii="Cambria Math" w:hAnsi="Cambria Math"/>
                           <w:i/>
                           <w:iCs/>
-                          <w:color w:val="FF0000"/>
                           <w:shd w:val="clear" w:color="auto" w:fill="FFFFFF"/>
                         </w:rPr>
                       </m:ctrlPr>
@@ -4873,7 +4754,6 @@
                       <m:r>
                         <w:rPr>
                           <w:rFonts w:ascii="Cambria Math" w:hAnsi="Cambria Math"/>
-                          <w:color w:val="FF0000"/>
                           <w:shd w:val="clear" w:color="auto" w:fill="FFFFFF"/>
                         </w:rPr>
                         <m:t>n</m:t>
@@ -4883,7 +4763,6 @@
                       <m:r>
                         <w:rPr>
                           <w:rFonts w:ascii="Cambria Math" w:hAnsi="Cambria Math"/>
-                          <w:color w:val="FF0000"/>
                           <w:shd w:val="clear" w:color="auto" w:fill="FFFFFF"/>
                         </w:rPr>
                         <m:t>region</m:t>
@@ -4897,7 +4776,6 @@
                           <w:rFonts w:ascii="Cambria Math" w:hAnsi="Cambria Math"/>
                           <w:i/>
                           <w:iCs/>
-                          <w:color w:val="FF0000"/>
                           <w:shd w:val="clear" w:color="auto" w:fill="FFFFFF"/>
                         </w:rPr>
                       </m:ctrlPr>
@@ -4906,7 +4784,6 @@
                       <m:r>
                         <w:rPr>
                           <w:rFonts w:ascii="Cambria Math" w:hAnsi="Cambria Math"/>
-                          <w:color w:val="FF0000"/>
                           <w:shd w:val="clear" w:color="auto" w:fill="FFFFFF"/>
                         </w:rPr>
                         <m:t>k</m:t>
@@ -4918,7 +4795,6 @@
                   <m:r>
                     <w:rPr>
                       <w:rFonts w:ascii="Cambria Math" w:hAnsi="Cambria Math"/>
-                      <w:color w:val="FF0000"/>
                       <w:shd w:val="clear" w:color="auto" w:fill="FFFFFF"/>
                     </w:rPr>
                     <m:t>N</m:t>
@@ -4930,7 +4806,6 @@
           <m:r>
             <w:rPr>
               <w:rFonts w:ascii="Cambria Math" w:hAnsi="Cambria Math"/>
-              <w:color w:val="FF0000"/>
               <w:shd w:val="clear" w:color="auto" w:fill="FFFFFF"/>
             </w:rPr>
             <m:t>=</m:t>
@@ -4941,7 +4816,6 @@
                 <w:rPr>
                   <w:rFonts w:ascii="Cambria Math" w:hAnsi="Cambria Math"/>
                   <w:i/>
-                  <w:color w:val="FF0000"/>
                   <w:shd w:val="clear" w:color="auto" w:fill="FFFFFF"/>
                 </w:rPr>
               </m:ctrlPr>
@@ -4954,7 +4828,6 @@
                       <w:rFonts w:ascii="Cambria Math" w:hAnsi="Cambria Math"/>
                       <w:i/>
                       <w:iCs/>
-                      <w:color w:val="FF0000"/>
                       <w:shd w:val="clear" w:color="auto" w:fill="FFFFFF"/>
                     </w:rPr>
                   </m:ctrlPr>
@@ -4963,7 +4836,6 @@
                   <m:r>
                     <w:rPr>
                       <w:rFonts w:ascii="Cambria Math" w:hAnsi="Cambria Math"/>
-                      <w:color w:val="FF0000"/>
                       <w:shd w:val="clear" w:color="auto" w:fill="FFFFFF"/>
                     </w:rPr>
                     <m:t>S</m:t>
@@ -4973,7 +4845,6 @@
                   <m:r>
                     <w:rPr>
                       <w:rFonts w:ascii="Cambria Math" w:hAnsi="Cambria Math"/>
-                      <w:color w:val="FF0000"/>
                       <w:shd w:val="clear" w:color="auto" w:fill="FFFFFF"/>
                     </w:rPr>
                     <m:t>k</m:t>
@@ -4987,7 +4858,6 @@
                       <w:rFonts w:ascii="Cambria Math" w:hAnsi="Cambria Math"/>
                       <w:i/>
                       <w:iCs/>
-                      <w:color w:val="FF0000"/>
                       <w:shd w:val="clear" w:color="auto" w:fill="FFFFFF"/>
                     </w:rPr>
                   </m:ctrlPr>
@@ -4996,7 +4866,6 @@
                   <m:r>
                     <w:rPr>
                       <w:rFonts w:ascii="Cambria Math" w:hAnsi="Cambria Math"/>
-                      <w:color w:val="FF0000"/>
                       <w:shd w:val="clear" w:color="auto" w:fill="FFFFFF"/>
                     </w:rPr>
                     <m:t>t-1</m:t>
@@ -5011,7 +4880,6 @@
                     <w:rPr>
                       <w:rFonts w:ascii="Cambria Math" w:hAnsi="Cambria Math"/>
                       <w:i/>
-                      <w:color w:val="FF0000"/>
                       <w:shd w:val="clear" w:color="auto" w:fill="FFFFFF"/>
                     </w:rPr>
                   </m:ctrlPr>
@@ -5020,7 +4888,6 @@
                   <m:r>
                     <w:rPr>
                       <w:rFonts w:ascii="Cambria Math" w:hAnsi="Cambria Math"/>
-                      <w:color w:val="FF0000"/>
                       <w:shd w:val="clear" w:color="auto" w:fill="FFFFFF"/>
                     </w:rPr>
                     <m:t>S</m:t>
@@ -5030,7 +4897,6 @@
                   <m:r>
                     <w:rPr>
                       <w:rFonts w:ascii="Cambria Math" w:hAnsi="Cambria Math"/>
-                      <w:color w:val="FF0000"/>
                       <w:shd w:val="clear" w:color="auto" w:fill="FFFFFF"/>
                     </w:rPr>
                     <m:t>k</m:t>
@@ -5040,7 +4906,6 @@
               <m:r>
                 <w:rPr>
                   <w:rFonts w:ascii="Cambria Math" w:hAnsi="Cambria Math"/>
-                  <w:color w:val="FF0000"/>
                   <w:shd w:val="clear" w:color="auto" w:fill="FFFFFF"/>
                 </w:rPr>
                 <m:t>(0)</m:t>
@@ -5347,7 +5212,6 @@
                               <m:r>
                                 <w:rPr>
                                   <w:rFonts w:ascii="Cambria Math" w:hAnsi="Cambria Math"/>
-                                  <w:color w:val="000000" w:themeColor="dark1"/>
                                   <w:kern w:val="24"/>
                                   <w:sz w:val="28"/>
                                   <w:szCs w:val="28"/>
@@ -5421,7 +5285,6 @@
                               <m:r>
                                 <w:rPr>
                                   <w:rFonts w:ascii="Cambria Math" w:hAnsi="Cambria Math"/>
-                                  <w:color w:val="000000" w:themeColor="dark1"/>
                                   <w:kern w:val="24"/>
                                   <w:sz w:val="28"/>
                                   <w:szCs w:val="28"/>
@@ -5495,7 +5358,6 @@
                               <m:r>
                                 <w:rPr>
                                   <w:rFonts w:ascii="Cambria Math" w:hAnsi="Cambria Math"/>
-                                  <w:color w:val="000000" w:themeColor="dark1"/>
                                   <w:kern w:val="24"/>
                                   <w:sz w:val="28"/>
                                   <w:szCs w:val="28"/>
@@ -5839,7 +5701,6 @@
                                   <m:r>
                                     <w:rPr>
                                       <w:rFonts w:ascii="Cambria Math" w:hAnsi="Cambria Math"/>
-                                      <w:color w:val="000000" w:themeColor="dark1"/>
                                       <w:kern w:val="24"/>
                                       <w:sz w:val="28"/>
                                       <w:szCs w:val="28"/>
@@ -5913,7 +5774,6 @@
                                   <m:r>
                                     <w:rPr>
                                       <w:rFonts w:ascii="Cambria Math" w:hAnsi="Cambria Math"/>
-                                      <w:color w:val="000000" w:themeColor="dark1"/>
                                       <w:kern w:val="24"/>
                                       <w:sz w:val="28"/>
                                       <w:szCs w:val="28"/>
@@ -5987,7 +5847,6 @@
                                   <m:r>
                                     <w:rPr>
                                       <w:rFonts w:ascii="Cambria Math" w:hAnsi="Cambria Math"/>
-                                      <w:color w:val="000000" w:themeColor="dark1"/>
                                       <w:kern w:val="24"/>
                                       <w:sz w:val="28"/>
                                       <w:szCs w:val="28"/>
@@ -6183,7 +6042,6 @@
                                   <m:r>
                                     <w:rPr>
                                       <w:rFonts w:ascii="Cambria Math" w:hAnsi="Cambria Math"/>
-                                      <w:color w:val="000000" w:themeColor="dark1"/>
                                       <w:kern w:val="24"/>
                                       <w:sz w:val="28"/>
                                       <w:szCs w:val="28"/>
@@ -6257,7 +6115,6 @@
                                   <m:r>
                                     <w:rPr>
                                       <w:rFonts w:ascii="Cambria Math" w:hAnsi="Cambria Math"/>
-                                      <w:color w:val="000000" w:themeColor="dark1"/>
                                       <w:kern w:val="24"/>
                                       <w:sz w:val="28"/>
                                       <w:szCs w:val="28"/>
@@ -6331,7 +6188,6 @@
                                   <m:r>
                                     <w:rPr>
                                       <w:rFonts w:ascii="Cambria Math" w:hAnsi="Cambria Math"/>
-                                      <w:color w:val="000000" w:themeColor="dark1"/>
                                       <w:kern w:val="24"/>
                                       <w:sz w:val="28"/>
                                       <w:szCs w:val="28"/>
@@ -6388,7 +6244,7 @@
 </file>
 
 <file path=word/styles.xml><?xml version="1.0" encoding="utf-8"?>
-<w:styles xmlns:mc="http://schemas.openxmlformats.org/markup-compatibility/2006" xmlns:r="http://schemas.openxmlformats.org/officeDocument/2006/relationships" xmlns:w="http://schemas.openxmlformats.org/wordprocessingml/2006/main" xmlns:w14="http://schemas.microsoft.com/office/word/2010/wordml" xmlns:w15="http://schemas.microsoft.com/office/word/2012/wordml" xmlns:w16se="http://schemas.microsoft.com/office/word/2015/wordml/symex" mc:Ignorable="w14 w15 w16se">
+<w:styles xmlns:mc="http://schemas.openxmlformats.org/markup-compatibility/2006" xmlns:r="http://schemas.openxmlformats.org/officeDocument/2006/relationships" xmlns:w="http://schemas.openxmlformats.org/wordprocessingml/2006/main" xmlns:w14="http://schemas.microsoft.com/office/word/2010/wordml" xmlns:w15="http://schemas.microsoft.com/office/word/2012/wordml" xmlns:w16cex="http://schemas.microsoft.com/office/word/2018/wordml/cex" xmlns:w16cid="http://schemas.microsoft.com/office/word/2016/wordml/cid" xmlns:w16="http://schemas.microsoft.com/office/word/2018/wordml" xmlns:w16se="http://schemas.microsoft.com/office/word/2015/wordml/symex" mc:Ignorable="w14 w15 w16se w16cid w16 w16cex">
   <w:docDefaults>
     <w:rPrDefault>
       <w:rPr>
@@ -6404,7 +6260,7 @@
       </w:pPr>
     </w:pPrDefault>
   </w:docDefaults>
-  <w:latentStyles w:defLockedState="0" w:defUIPriority="99" w:defSemiHidden="0" w:defUnhideWhenUsed="0" w:defQFormat="0" w:count="371">
+  <w:latentStyles w:defLockedState="0" w:defUIPriority="99" w:defSemiHidden="0" w:defUnhideWhenUsed="0" w:defQFormat="0" w:count="376">
     <w:lsdException w:name="Normal" w:uiPriority="0" w:qFormat="1"/>
     <w:lsdException w:name="heading 1" w:uiPriority="9" w:qFormat="1"/>
     <w:lsdException w:name="heading 2" w:semiHidden="1" w:uiPriority="9" w:unhideWhenUsed="1" w:qFormat="1"/>
@@ -6510,7 +6366,6 @@
     <w:lsdException w:name="HTML Sample" w:semiHidden="1" w:unhideWhenUsed="1"/>
     <w:lsdException w:name="HTML Typewriter" w:semiHidden="1" w:unhideWhenUsed="1"/>
     <w:lsdException w:name="HTML Variable" w:semiHidden="1" w:unhideWhenUsed="1"/>
-    <w:lsdException w:name="Normal Table" w:semiHidden="1" w:unhideWhenUsed="1"/>
     <w:lsdException w:name="annotation subject" w:semiHidden="1" w:unhideWhenUsed="1"/>
     <w:lsdException w:name="No List" w:semiHidden="1" w:unhideWhenUsed="1"/>
     <w:lsdException w:name="Outline List 1" w:semiHidden="1" w:unhideWhenUsed="1"/>
@@ -6553,11 +6408,8 @@
     <w:lsdException w:name="Table Contemporary" w:semiHidden="1" w:unhideWhenUsed="1"/>
     <w:lsdException w:name="Table Elegant" w:semiHidden="1" w:unhideWhenUsed="1"/>
     <w:lsdException w:name="Table Professional" w:semiHidden="1" w:unhideWhenUsed="1"/>
-    <w:lsdException w:name="Table Subtle 1" w:semiHidden="1" w:unhideWhenUsed="1"/>
     <w:lsdException w:name="Table Subtle 2" w:semiHidden="1" w:unhideWhenUsed="1"/>
     <w:lsdException w:name="Table Web 1" w:semiHidden="1" w:unhideWhenUsed="1"/>
-    <w:lsdException w:name="Table Web 2" w:semiHidden="1" w:unhideWhenUsed="1"/>
-    <w:lsdException w:name="Table Web 3" w:semiHidden="1" w:unhideWhenUsed="1"/>
     <w:lsdException w:name="Balloon Text" w:semiHidden="1" w:unhideWhenUsed="1"/>
     <w:lsdException w:name="Table Grid" w:uiPriority="39"/>
     <w:lsdException w:name="Table Theme" w:semiHidden="1" w:unhideWhenUsed="1"/>
@@ -6776,6 +6628,11 @@
     <w:lsdException w:name="List Table 5 Dark Accent 6" w:uiPriority="50"/>
     <w:lsdException w:name="List Table 6 Colorful Accent 6" w:uiPriority="51"/>
     <w:lsdException w:name="List Table 7 Colorful Accent 6" w:uiPriority="52"/>
+    <w:lsdException w:name="Mention" w:semiHidden="1" w:unhideWhenUsed="1"/>
+    <w:lsdException w:name="Smart Hyperlink" w:semiHidden="1" w:unhideWhenUsed="1"/>
+    <w:lsdException w:name="Hashtag" w:semiHidden="1" w:unhideWhenUsed="1"/>
+    <w:lsdException w:name="Unresolved Mention" w:semiHidden="1" w:unhideWhenUsed="1"/>
+    <w:lsdException w:name="Smart Link" w:semiHidden="1" w:unhideWhenUsed="1"/>
   </w:latentStyles>
   <w:style w:type="paragraph" w:default="1" w:styleId="Normal">
     <w:name w:val="Normal"/>

</xml_diff>

<commit_message>
working set of interventions, updated as files, pipeline moving to scripts folder
</commit_message>
<xml_diff>
--- a/model seir.docx
+++ b/model seir.docx
@@ -1,6 +1,6 @@
 
 <file path=word/document.xml><?xml version="1.0" encoding="utf-8"?>
-<w:document xmlns:wpc="http://schemas.microsoft.com/office/word/2010/wordprocessingCanvas" xmlns:cx="http://schemas.microsoft.com/office/drawing/2014/chartex" xmlns:cx1="http://schemas.microsoft.com/office/drawing/2015/9/8/chartex" xmlns:cx2="http://schemas.microsoft.com/office/drawing/2015/10/21/chartex" xmlns:cx3="http://schemas.microsoft.com/office/drawing/2016/5/9/chartex" xmlns:cx4="http://schemas.microsoft.com/office/drawing/2016/5/10/chartex" xmlns:cx5="http://schemas.microsoft.com/office/drawing/2016/5/11/chartex" xmlns:cx6="http://schemas.microsoft.com/office/drawing/2016/5/12/chartex" xmlns:cx7="http://schemas.microsoft.com/office/drawing/2016/5/13/chartex" xmlns:cx8="http://schemas.microsoft.com/office/drawing/2016/5/14/chartex" xmlns:mc="http://schemas.openxmlformats.org/markup-compatibility/2006" xmlns:aink="http://schemas.microsoft.com/office/drawing/2016/ink" xmlns:am3d="http://schemas.microsoft.com/office/drawing/2017/model3d" xmlns:o="urn:schemas-microsoft-com:office:office" xmlns:r="http://schemas.openxmlformats.org/officeDocument/2006/relationships" xmlns:m="http://schemas.openxmlformats.org/officeDocument/2006/math" xmlns:v="urn:schemas-microsoft-com:vml" xmlns:wp14="http://schemas.microsoft.com/office/word/2010/wordprocessingDrawing" xmlns:wp="http://schemas.openxmlformats.org/drawingml/2006/wordprocessingDrawing" xmlns:w10="urn:schemas-microsoft-com:office:word" xmlns:w="http://schemas.openxmlformats.org/wordprocessingml/2006/main" xmlns:w14="http://schemas.microsoft.com/office/word/2010/wordml" xmlns:w15="http://schemas.microsoft.com/office/word/2012/wordml" xmlns:w16cex="http://schemas.microsoft.com/office/word/2018/wordml/cex" xmlns:w16cid="http://schemas.microsoft.com/office/word/2016/wordml/cid" xmlns:w16="http://schemas.microsoft.com/office/word/2018/wordml" xmlns:w16se="http://schemas.microsoft.com/office/word/2015/wordml/symex" xmlns:wpg="http://schemas.microsoft.com/office/word/2010/wordprocessingGroup" xmlns:wpi="http://schemas.microsoft.com/office/word/2010/wordprocessingInk" xmlns:wne="http://schemas.microsoft.com/office/word/2006/wordml" xmlns:wps="http://schemas.microsoft.com/office/word/2010/wordprocessingShape" mc:Ignorable="w14 w15 w16se w16cid w16 w16cex wp14">
+<w:document xmlns:wpc="http://schemas.microsoft.com/office/word/2010/wordprocessingCanvas" xmlns:cx="http://schemas.microsoft.com/office/drawing/2014/chartex" xmlns:cx1="http://schemas.microsoft.com/office/drawing/2015/9/8/chartex" xmlns:mc="http://schemas.openxmlformats.org/markup-compatibility/2006" xmlns:o="urn:schemas-microsoft-com:office:office" xmlns:r="http://schemas.openxmlformats.org/officeDocument/2006/relationships" xmlns:m="http://schemas.openxmlformats.org/officeDocument/2006/math" xmlns:v="urn:schemas-microsoft-com:vml" xmlns:wp14="http://schemas.microsoft.com/office/word/2010/wordprocessingDrawing" xmlns:wp="http://schemas.openxmlformats.org/drawingml/2006/wordprocessingDrawing" xmlns:w10="urn:schemas-microsoft-com:office:word" xmlns:w="http://schemas.openxmlformats.org/wordprocessingml/2006/main" xmlns:w14="http://schemas.microsoft.com/office/word/2010/wordml" xmlns:w15="http://schemas.microsoft.com/office/word/2012/wordml" xmlns:w16se="http://schemas.microsoft.com/office/word/2015/wordml/symex" xmlns:wpg="http://schemas.microsoft.com/office/word/2010/wordprocessingGroup" xmlns:wpi="http://schemas.microsoft.com/office/word/2010/wordprocessingInk" xmlns:wne="http://schemas.microsoft.com/office/word/2006/wordml" xmlns:wps="http://schemas.microsoft.com/office/word/2010/wordprocessingShape" mc:Ignorable="w14 w15 w16se wp14">
   <w:body>
     <w:p>
       <w:r>
@@ -1674,7 +1674,7 @@
               </wp:anchor>
             </w:drawing>
           </mc:Choice>
-          <mc:Fallback>
+          <mc:Fallback xmlns:w16="http://schemas.microsoft.com/office/word/2018/wordml" xmlns:w16cid="http://schemas.microsoft.com/office/word/2016/wordml/cid" xmlns:w16cex="http://schemas.microsoft.com/office/word/2018/wordml/cex" xmlns:am3d="http://schemas.microsoft.com/office/drawing/2017/model3d" xmlns:aink="http://schemas.microsoft.com/office/drawing/2016/ink" xmlns:cx8="http://schemas.microsoft.com/office/drawing/2016/5/14/chartex" xmlns:cx7="http://schemas.microsoft.com/office/drawing/2016/5/13/chartex" xmlns:cx6="http://schemas.microsoft.com/office/drawing/2016/5/12/chartex" xmlns:cx5="http://schemas.microsoft.com/office/drawing/2016/5/11/chartex" xmlns:cx4="http://schemas.microsoft.com/office/drawing/2016/5/10/chartex" xmlns:cx3="http://schemas.microsoft.com/office/drawing/2016/5/9/chartex" xmlns:cx2="http://schemas.microsoft.com/office/drawing/2015/10/21/chartex">
             <w:pict>
               <v:group w14:anchorId="242972B4" id="Group 1" o:spid="_x0000_s1026" style="position:absolute;margin-left:547.25pt;margin-top:.4pt;width:598.45pt;height:262.1pt;z-index:251659264;mso-position-horizontal:right;mso-position-horizontal-relative:page;mso-width-relative:margin;mso-height-relative:margin" coordsize="101369,40890" o:gfxdata="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">
                 <v:group id="Group 23" o:spid="_x0000_s1027" style="position:absolute;top:2355;width:101077;height:38535" coordorigin=",2355" coordsize="101077,38534" o:gfxdata="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">
@@ -4206,6 +4206,34 @@
               </m:r>
             </m:sub>
           </m:sSub>
+          <m:sSub>
+            <m:sSubPr>
+              <m:ctrlPr>
+                <w:rPr>
+                  <w:rFonts w:ascii="Cambria Math" w:eastAsiaTheme="minorEastAsia" w:hAnsi="Cambria Math"/>
+                  <w:i/>
+                </w:rPr>
+              </m:ctrlPr>
+            </m:sSubPr>
+            <m:e>
+              <m:r>
+                <w:rPr>
+                  <w:rFonts w:ascii="Cambria Math" w:eastAsiaTheme="minorEastAsia" w:hAnsi="Cambria Math"/>
+                </w:rPr>
+                <m:t>γ</m:t>
+              </m:r>
+            </m:e>
+            <m:sub>
+              <m:r>
+                <w:rPr>
+                  <w:rFonts w:ascii="Cambria Math" w:eastAsiaTheme="minorEastAsia" w:hAnsi="Cambria Math"/>
+                </w:rPr>
+                <m:t>j,r</m:t>
+              </m:r>
+            </m:sub>
+          </m:sSub>
+          <w:bookmarkStart w:id="0" w:name="_GoBack"/>
+          <w:bookmarkEnd w:id="0"/>
           <m:sSub>
             <m:sSubPr>
               <m:ctrlPr>
@@ -5842,13 +5870,7 @@
                                         <w:rPr>
                                           <w:rFonts w:ascii="Cambria Math" w:eastAsia="Cambria Math" w:hAnsi="Cambria Math" w:cs="Cambria Math"/>
                                         </w:rPr>
-                                        <m:t>k,i,</m:t>
-                                      </m:r>
-                                      <m:r>
-                                        <w:rPr>
-                                          <w:rFonts w:ascii="Cambria Math" w:eastAsia="Cambria Math" w:hAnsi="Cambria Math" w:cs="Cambria Math"/>
-                                        </w:rPr>
-                                        <m:t>work</m:t>
+                                        <m:t>k,i,work</m:t>
                                       </m:r>
                                     </m:sub>
                                   </m:sSub>
@@ -6333,13 +6355,7 @@
                                         <w:rPr>
                                           <w:rFonts w:ascii="Cambria Math" w:eastAsia="Cambria Math" w:hAnsi="Cambria Math" w:cs="Cambria Math"/>
                                         </w:rPr>
-                                        <m:t>k,i,</m:t>
-                                      </m:r>
-                                      <m:r>
-                                        <w:rPr>
-                                          <w:rFonts w:ascii="Cambria Math" w:eastAsia="Cambria Math" w:hAnsi="Cambria Math" w:cs="Cambria Math"/>
-                                        </w:rPr>
-                                        <m:t>leisure</m:t>
+                                        <m:t>k,i,leisure</m:t>
                                       </m:r>
                                     </m:sub>
                                   </m:sSub>
@@ -6697,7 +6713,7 @@
 </file>
 
 <file path=word/styles.xml><?xml version="1.0" encoding="utf-8"?>
-<w:styles xmlns:mc="http://schemas.openxmlformats.org/markup-compatibility/2006" xmlns:r="http://schemas.openxmlformats.org/officeDocument/2006/relationships" xmlns:w="http://schemas.openxmlformats.org/wordprocessingml/2006/main" xmlns:w14="http://schemas.microsoft.com/office/word/2010/wordml" xmlns:w15="http://schemas.microsoft.com/office/word/2012/wordml" xmlns:w16cex="http://schemas.microsoft.com/office/word/2018/wordml/cex" xmlns:w16cid="http://schemas.microsoft.com/office/word/2016/wordml/cid" xmlns:w16="http://schemas.microsoft.com/office/word/2018/wordml" xmlns:w16se="http://schemas.microsoft.com/office/word/2015/wordml/symex" mc:Ignorable="w14 w15 w16se w16cid w16 w16cex">
+<w:styles xmlns:mc="http://schemas.openxmlformats.org/markup-compatibility/2006" xmlns:r="http://schemas.openxmlformats.org/officeDocument/2006/relationships" xmlns:w="http://schemas.openxmlformats.org/wordprocessingml/2006/main" xmlns:w14="http://schemas.microsoft.com/office/word/2010/wordml" xmlns:w15="http://schemas.microsoft.com/office/word/2012/wordml" xmlns:w16se="http://schemas.microsoft.com/office/word/2015/wordml/symex" mc:Ignorable="w14 w15 w16se">
   <w:docDefaults>
     <w:rPrDefault>
       <w:rPr>
@@ -6713,7 +6729,7 @@
       </w:pPr>
     </w:pPrDefault>
   </w:docDefaults>
-  <w:latentStyles w:defLockedState="0" w:defUIPriority="99" w:defSemiHidden="0" w:defUnhideWhenUsed="0" w:defQFormat="0" w:count="376">
+  <w:latentStyles w:defLockedState="0" w:defUIPriority="99" w:defSemiHidden="0" w:defUnhideWhenUsed="0" w:defQFormat="0" w:count="371">
     <w:lsdException w:name="Normal" w:uiPriority="0" w:qFormat="1"/>
     <w:lsdException w:name="heading 1" w:uiPriority="9" w:qFormat="1"/>
     <w:lsdException w:name="heading 2" w:semiHidden="1" w:uiPriority="9" w:unhideWhenUsed="1" w:qFormat="1"/>
@@ -7085,11 +7101,6 @@
     <w:lsdException w:name="List Table 5 Dark Accent 6" w:uiPriority="50"/>
     <w:lsdException w:name="List Table 6 Colorful Accent 6" w:uiPriority="51"/>
     <w:lsdException w:name="List Table 7 Colorful Accent 6" w:uiPriority="52"/>
-    <w:lsdException w:name="Mention" w:semiHidden="1" w:unhideWhenUsed="1"/>
-    <w:lsdException w:name="Smart Hyperlink" w:semiHidden="1" w:unhideWhenUsed="1"/>
-    <w:lsdException w:name="Hashtag" w:semiHidden="1" w:unhideWhenUsed="1"/>
-    <w:lsdException w:name="Unresolved Mention" w:semiHidden="1" w:unhideWhenUsed="1"/>
-    <w:lsdException w:name="Smart Link" w:semiHidden="1" w:unhideWhenUsed="1"/>
   </w:latentStyles>
   <w:style w:type="paragraph" w:default="1" w:styleId="Normal">
     <w:name w:val="Normal"/>

</xml_diff>